<commit_message>
Preparing for 2021 update
</commit_message>
<xml_diff>
--- a/SmartDocs/Award_Form_Template.docx
+++ b/SmartDocs/Award_Form_Template.docx
@@ -1,6 +1,6 @@
 
 <file path=word/document.xml><?xml version="1.0" encoding="utf-8"?>
-<w:document xmlns:wpc="http://schemas.microsoft.com/office/word/2010/wordprocessingCanvas" xmlns:cx="http://schemas.microsoft.com/office/drawing/2014/chartex" xmlns:cx1="http://schemas.microsoft.com/office/drawing/2015/9/8/chartex" xmlns:cx2="http://schemas.microsoft.com/office/drawing/2015/10/21/chartex" xmlns:cx3="http://schemas.microsoft.com/office/drawing/2016/5/9/chartex" xmlns:cx4="http://schemas.microsoft.com/office/drawing/2016/5/10/chartex" xmlns:cx5="http://schemas.microsoft.com/office/drawing/2016/5/11/chartex" xmlns:cx6="http://schemas.microsoft.com/office/drawing/2016/5/12/chartex" xmlns:cx7="http://schemas.microsoft.com/office/drawing/2016/5/13/chartex" xmlns:cx8="http://schemas.microsoft.com/office/drawing/2016/5/14/chartex" xmlns:mc="http://schemas.openxmlformats.org/markup-compatibility/2006" xmlns:aink="http://schemas.microsoft.com/office/drawing/2016/ink" xmlns:am3d="http://schemas.microsoft.com/office/drawing/2017/model3d" xmlns:o="urn:schemas-microsoft-com:office:office" xmlns:r="http://schemas.openxmlformats.org/officeDocument/2006/relationships" xmlns:m="http://schemas.openxmlformats.org/officeDocument/2006/math" xmlns:v="urn:schemas-microsoft-com:vml" xmlns:wp14="http://schemas.microsoft.com/office/word/2010/wordprocessingDrawing" xmlns:wp="http://schemas.openxmlformats.org/drawingml/2006/wordprocessingDrawing" xmlns:w10="urn:schemas-microsoft-com:office:word" xmlns:w="http://schemas.openxmlformats.org/wordprocessingml/2006/main" xmlns:w14="http://schemas.microsoft.com/office/word/2010/wordml" xmlns:w15="http://schemas.microsoft.com/office/word/2012/wordml" xmlns:w16cid="http://schemas.microsoft.com/office/word/2016/wordml/cid" xmlns:w16se="http://schemas.microsoft.com/office/word/2015/wordml/symex" xmlns:wpg="http://schemas.microsoft.com/office/word/2010/wordprocessingGroup" xmlns:wpi="http://schemas.microsoft.com/office/word/2010/wordprocessingInk" xmlns:wne="http://schemas.microsoft.com/office/word/2006/wordml" xmlns:wps="http://schemas.microsoft.com/office/word/2010/wordprocessingShape" mc:Ignorable="w14 w15 w16se w16cid wp14">
+<w:document xmlns:wpc="http://schemas.microsoft.com/office/word/2010/wordprocessingCanvas" xmlns:mc="http://schemas.openxmlformats.org/markup-compatibility/2006" xmlns:o="urn:schemas-microsoft-com:office:office" xmlns:r="http://schemas.openxmlformats.org/officeDocument/2006/relationships" xmlns:m="http://schemas.openxmlformats.org/officeDocument/2006/math" xmlns:v="urn:schemas-microsoft-com:vml" xmlns:wp14="http://schemas.microsoft.com/office/word/2010/wordprocessingDrawing" xmlns:wp="http://schemas.openxmlformats.org/drawingml/2006/wordprocessingDrawing" xmlns:w10="urn:schemas-microsoft-com:office:word" xmlns:w="http://schemas.openxmlformats.org/wordprocessingml/2006/main" xmlns:w14="http://schemas.microsoft.com/office/word/2010/wordml" xmlns:w15="http://schemas.microsoft.com/office/word/2012/wordml" xmlns:wpg="http://schemas.microsoft.com/office/word/2010/wordprocessingGroup" xmlns:wpi="http://schemas.microsoft.com/office/word/2010/wordprocessingInk" xmlns:wne="http://schemas.microsoft.com/office/word/2006/wordml" xmlns:wps="http://schemas.microsoft.com/office/word/2010/wordprocessingShape" mc:Ignorable="w14 w15 wp14">
   <w:body>
     <w:tbl>
       <w:tblPr>
@@ -1885,25 +1885,7 @@
                 <w:sz w:val="19"/>
                 <w:szCs w:val="19"/>
               </w:rPr>
-              <w:t xml:space="preserve">Employee has received an overall rating of “Outstanding” on the past two </w:t>
-            </w:r>
-            <w:proofErr w:type="gramStart"/>
-            <w:r>
-              <w:rPr>
-                <w:rFonts w:ascii="Arial" w:hAnsi="Arial"/>
-                <w:sz w:val="19"/>
-                <w:szCs w:val="19"/>
-              </w:rPr>
-              <w:t>consecutive</w:t>
-            </w:r>
-            <w:proofErr w:type="gramEnd"/>
-            <w:r>
-              <w:rPr>
-                <w:rFonts w:ascii="Arial" w:hAnsi="Arial"/>
-                <w:sz w:val="19"/>
-                <w:szCs w:val="19"/>
-              </w:rPr>
-              <w:t xml:space="preserve"> annual PPAs.  </w:t>
+              <w:t xml:space="preserve">Employee has received an overall rating of “Outstanding” on the past two consecutive annual PPAs.  </w:t>
             </w:r>
           </w:p>
           <w:p>
@@ -2377,8 +2359,6 @@
                 <w:szCs w:val="19"/>
               </w:rPr>
             </w:pPr>
-            <w:bookmarkStart w:id="0" w:name="_GoBack"/>
-            <w:bookmarkEnd w:id="0"/>
           </w:p>
         </w:tc>
       </w:tr>
@@ -2540,7 +2520,7 @@
       </w:tr>
       <w:tr>
         <w:trPr>
-          <w:trHeight w:val="1147"/>
+          <w:trHeight w:val="920"/>
         </w:trPr>
         <w:tc>
           <w:tcPr>
@@ -2650,7 +2630,7 @@
                     </wp:anchor>
                   </w:drawing>
                 </mc:Choice>
-                <mc:Fallback>
+                <mc:Fallback xmlns:w16se="http://schemas.microsoft.com/office/word/2015/wordml/symex" xmlns:w16cid="http://schemas.microsoft.com/office/word/2016/wordml/cid" xmlns:am3d="http://schemas.microsoft.com/office/drawing/2017/model3d" xmlns:aink="http://schemas.microsoft.com/office/drawing/2016/ink" xmlns:cx8="http://schemas.microsoft.com/office/drawing/2016/5/14/chartex" xmlns:cx7="http://schemas.microsoft.com/office/drawing/2016/5/13/chartex" xmlns:cx6="http://schemas.microsoft.com/office/drawing/2016/5/12/chartex" xmlns:cx5="http://schemas.microsoft.com/office/drawing/2016/5/11/chartex" xmlns:cx4="http://schemas.microsoft.com/office/drawing/2016/5/10/chartex" xmlns:cx3="http://schemas.microsoft.com/office/drawing/2016/5/9/chartex" xmlns:cx2="http://schemas.microsoft.com/office/drawing/2015/10/21/chartex" xmlns:cx1="http://schemas.microsoft.com/office/drawing/2015/9/8/chartex" xmlns:cx="http://schemas.microsoft.com/office/drawing/2014/chartex">
                   <w:pict>
                     <v:line w14:anchorId="22DB25F1" id="Straight Connector 1" o:spid="_x0000_s1026" style="position:absolute;z-index:251659264;visibility:visible;mso-wrap-style:square;mso-width-percent:0;mso-height-percent:0;mso-wrap-distance-left:9pt;mso-wrap-distance-top:0;mso-wrap-distance-right:9pt;mso-wrap-distance-bottom:0;mso-position-horizontal:absolute;mso-position-horizontal-relative:text;mso-position-vertical:absolute;mso-position-vertical-relative:text;mso-width-percent:0;mso-height-percent:0;mso-width-relative:margin;mso-height-relative:margin" from="5.95pt,-4.25pt" to="252.5pt,-4.25pt" o:gfxdata="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" strokecolor="black [3213]"/>
                   </w:pict>
@@ -2784,7 +2764,7 @@
                     </wp:anchor>
                   </w:drawing>
                 </mc:Choice>
-                <mc:Fallback>
+                <mc:Fallback xmlns:w16se="http://schemas.microsoft.com/office/word/2015/wordml/symex" xmlns:w16cid="http://schemas.microsoft.com/office/word/2016/wordml/cid" xmlns:am3d="http://schemas.microsoft.com/office/drawing/2017/model3d" xmlns:aink="http://schemas.microsoft.com/office/drawing/2016/ink" xmlns:cx8="http://schemas.microsoft.com/office/drawing/2016/5/14/chartex" xmlns:cx7="http://schemas.microsoft.com/office/drawing/2016/5/13/chartex" xmlns:cx6="http://schemas.microsoft.com/office/drawing/2016/5/12/chartex" xmlns:cx5="http://schemas.microsoft.com/office/drawing/2016/5/11/chartex" xmlns:cx4="http://schemas.microsoft.com/office/drawing/2016/5/10/chartex" xmlns:cx3="http://schemas.microsoft.com/office/drawing/2016/5/9/chartex" xmlns:cx2="http://schemas.microsoft.com/office/drawing/2015/10/21/chartex" xmlns:cx1="http://schemas.microsoft.com/office/drawing/2015/9/8/chartex" xmlns:cx="http://schemas.microsoft.com/office/drawing/2014/chartex">
                   <w:pict>
                     <v:line w14:anchorId="71B14A1A" id="Straight Connector 2" o:spid="_x0000_s1026" style="position:absolute;z-index:251661312;visibility:visible;mso-wrap-style:square;mso-width-percent:0;mso-height-percent:0;mso-wrap-distance-left:9pt;mso-wrap-distance-top:0;mso-wrap-distance-right:9pt;mso-wrap-distance-bottom:0;mso-position-horizontal:absolute;mso-position-horizontal-relative:text;mso-position-vertical:absolute;mso-position-vertical-relative:text;mso-width-percent:0;mso-height-percent:0;mso-width-relative:margin;mso-height-relative:margin" from="8.1pt,-4.55pt" to="254.65pt,-4.55pt" o:gfxdata="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" strokecolor="black [3213]"/>
                   </w:pict>
@@ -2814,7 +2794,26 @@
       </w:tr>
     </w:tbl>
     <w:p/>
-    <w:p/>
+    <w:p>
+      <w:pPr>
+        <w:spacing w:after="0" w:line="240" w:lineRule="auto"/>
+      </w:pPr>
+      <w:r>
+        <w:rPr>
+          <w:rFonts w:ascii="Times New Roman" w:eastAsia="Times New Roman" w:hAnsi="Times New Roman" w:cs="Times New Roman"/>
+          <w:b/>
+          <w:bCs/>
+          <w:i/>
+          <w:iCs/>
+          <w:sz w:val="20"/>
+          <w:szCs w:val="20"/>
+          <w:highlight w:val="yellow"/>
+        </w:rPr>
+        <w:t>*****Supervisor Certification:  By signing this award form I certify that have reviewed the employee’s performance appraisal for the previous performance review period and that the award recipient has met ALL criteria required in the justification above, to include confirmation email from Commander, IAD regarding the Good Conduct Eligibility.*****</w:t>
+      </w:r>
+      <w:bookmarkStart w:id="0" w:name="_GoBack"/>
+      <w:bookmarkEnd w:id="0"/>
+    </w:p>
     <w:sectPr>
       <w:footerReference w:type="default" r:id="rId6"/>
       <w:pgSz w:w="12240" w:h="15840"/>
@@ -2827,7 +2826,7 @@
 </file>
 
 <file path=word/endnotes.xml><?xml version="1.0" encoding="utf-8"?>
-<w:endnotes xmlns:wpc="http://schemas.microsoft.com/office/word/2010/wordprocessingCanvas" xmlns:cx="http://schemas.microsoft.com/office/drawing/2014/chartex" xmlns:cx1="http://schemas.microsoft.com/office/drawing/2015/9/8/chartex" xmlns:cx2="http://schemas.microsoft.com/office/drawing/2015/10/21/chartex" xmlns:cx3="http://schemas.microsoft.com/office/drawing/2016/5/9/chartex" xmlns:cx4="http://schemas.microsoft.com/office/drawing/2016/5/10/chartex" xmlns:cx5="http://schemas.microsoft.com/office/drawing/2016/5/11/chartex" xmlns:cx6="http://schemas.microsoft.com/office/drawing/2016/5/12/chartex" xmlns:cx7="http://schemas.microsoft.com/office/drawing/2016/5/13/chartex" xmlns:cx8="http://schemas.microsoft.com/office/drawing/2016/5/14/chartex" xmlns:mc="http://schemas.openxmlformats.org/markup-compatibility/2006" xmlns:aink="http://schemas.microsoft.com/office/drawing/2016/ink" xmlns:am3d="http://schemas.microsoft.com/office/drawing/2017/model3d" xmlns:o="urn:schemas-microsoft-com:office:office" xmlns:r="http://schemas.openxmlformats.org/officeDocument/2006/relationships" xmlns:m="http://schemas.openxmlformats.org/officeDocument/2006/math" xmlns:v="urn:schemas-microsoft-com:vml" xmlns:wp14="http://schemas.microsoft.com/office/word/2010/wordprocessingDrawing" xmlns:wp="http://schemas.openxmlformats.org/drawingml/2006/wordprocessingDrawing" xmlns:w10="urn:schemas-microsoft-com:office:word" xmlns:w="http://schemas.openxmlformats.org/wordprocessingml/2006/main" xmlns:w14="http://schemas.microsoft.com/office/word/2010/wordml" xmlns:w15="http://schemas.microsoft.com/office/word/2012/wordml" xmlns:w16cid="http://schemas.microsoft.com/office/word/2016/wordml/cid" xmlns:w16se="http://schemas.microsoft.com/office/word/2015/wordml/symex" xmlns:wpg="http://schemas.microsoft.com/office/word/2010/wordprocessingGroup" xmlns:wpi="http://schemas.microsoft.com/office/word/2010/wordprocessingInk" xmlns:wne="http://schemas.microsoft.com/office/word/2006/wordml" xmlns:wps="http://schemas.microsoft.com/office/word/2010/wordprocessingShape" mc:Ignorable="w14 w15 w16se w16cid wp14">
+<w:endnotes xmlns:wpc="http://schemas.microsoft.com/office/word/2010/wordprocessingCanvas" xmlns:mc="http://schemas.openxmlformats.org/markup-compatibility/2006" xmlns:o="urn:schemas-microsoft-com:office:office" xmlns:r="http://schemas.openxmlformats.org/officeDocument/2006/relationships" xmlns:m="http://schemas.openxmlformats.org/officeDocument/2006/math" xmlns:v="urn:schemas-microsoft-com:vml" xmlns:wp14="http://schemas.microsoft.com/office/word/2010/wordprocessingDrawing" xmlns:wp="http://schemas.openxmlformats.org/drawingml/2006/wordprocessingDrawing" xmlns:w10="urn:schemas-microsoft-com:office:word" xmlns:w="http://schemas.openxmlformats.org/wordprocessingml/2006/main" xmlns:w14="http://schemas.microsoft.com/office/word/2010/wordml" xmlns:w15="http://schemas.microsoft.com/office/word/2012/wordml" xmlns:wpg="http://schemas.microsoft.com/office/word/2010/wordprocessingGroup" xmlns:wpi="http://schemas.microsoft.com/office/word/2010/wordprocessingInk" xmlns:wne="http://schemas.microsoft.com/office/word/2006/wordml" xmlns:wps="http://schemas.microsoft.com/office/word/2010/wordprocessingShape" mc:Ignorable="w14 w15 wp14">
   <w:endnote w:type="separator" w:id="-1">
     <w:p>
       <w:pPr>
@@ -2852,7 +2851,7 @@
 </file>
 
 <file path=word/footer1.xml><?xml version="1.0" encoding="utf-8"?>
-<w:ftr xmlns:wpc="http://schemas.microsoft.com/office/word/2010/wordprocessingCanvas" xmlns:cx="http://schemas.microsoft.com/office/drawing/2014/chartex" xmlns:cx1="http://schemas.microsoft.com/office/drawing/2015/9/8/chartex" xmlns:cx2="http://schemas.microsoft.com/office/drawing/2015/10/21/chartex" xmlns:cx3="http://schemas.microsoft.com/office/drawing/2016/5/9/chartex" xmlns:cx4="http://schemas.microsoft.com/office/drawing/2016/5/10/chartex" xmlns:cx5="http://schemas.microsoft.com/office/drawing/2016/5/11/chartex" xmlns:cx6="http://schemas.microsoft.com/office/drawing/2016/5/12/chartex" xmlns:cx7="http://schemas.microsoft.com/office/drawing/2016/5/13/chartex" xmlns:cx8="http://schemas.microsoft.com/office/drawing/2016/5/14/chartex" xmlns:mc="http://schemas.openxmlformats.org/markup-compatibility/2006" xmlns:aink="http://schemas.microsoft.com/office/drawing/2016/ink" xmlns:am3d="http://schemas.microsoft.com/office/drawing/2017/model3d" xmlns:o="urn:schemas-microsoft-com:office:office" xmlns:r="http://schemas.openxmlformats.org/officeDocument/2006/relationships" xmlns:m="http://schemas.openxmlformats.org/officeDocument/2006/math" xmlns:v="urn:schemas-microsoft-com:vml" xmlns:wp14="http://schemas.microsoft.com/office/word/2010/wordprocessingDrawing" xmlns:wp="http://schemas.openxmlformats.org/drawingml/2006/wordprocessingDrawing" xmlns:w10="urn:schemas-microsoft-com:office:word" xmlns:w="http://schemas.openxmlformats.org/wordprocessingml/2006/main" xmlns:w14="http://schemas.microsoft.com/office/word/2010/wordml" xmlns:w15="http://schemas.microsoft.com/office/word/2012/wordml" xmlns:w16cid="http://schemas.microsoft.com/office/word/2016/wordml/cid" xmlns:w16se="http://schemas.microsoft.com/office/word/2015/wordml/symex" xmlns:wpg="http://schemas.microsoft.com/office/word/2010/wordprocessingGroup" xmlns:wpi="http://schemas.microsoft.com/office/word/2010/wordprocessingInk" xmlns:wne="http://schemas.microsoft.com/office/word/2006/wordml" xmlns:wps="http://schemas.microsoft.com/office/word/2010/wordprocessingShape" mc:Ignorable="w14 w15 w16se w16cid wp14">
+<w:ftr xmlns:wpc="http://schemas.microsoft.com/office/word/2010/wordprocessingCanvas" xmlns:mc="http://schemas.openxmlformats.org/markup-compatibility/2006" xmlns:o="urn:schemas-microsoft-com:office:office" xmlns:r="http://schemas.openxmlformats.org/officeDocument/2006/relationships" xmlns:m="http://schemas.openxmlformats.org/officeDocument/2006/math" xmlns:v="urn:schemas-microsoft-com:vml" xmlns:wp14="http://schemas.microsoft.com/office/word/2010/wordprocessingDrawing" xmlns:wp="http://schemas.openxmlformats.org/drawingml/2006/wordprocessingDrawing" xmlns:w10="urn:schemas-microsoft-com:office:word" xmlns:w="http://schemas.openxmlformats.org/wordprocessingml/2006/main" xmlns:w14="http://schemas.microsoft.com/office/word/2010/wordml" xmlns:w15="http://schemas.microsoft.com/office/word/2012/wordml" xmlns:wpg="http://schemas.microsoft.com/office/word/2010/wordprocessingGroup" xmlns:wpi="http://schemas.microsoft.com/office/word/2010/wordprocessingInk" xmlns:wne="http://schemas.microsoft.com/office/word/2006/wordml" xmlns:wps="http://schemas.microsoft.com/office/word/2010/wordprocessingShape" mc:Ignorable="w14 w15 wp14">
   <w:p>
     <w:pPr>
       <w:pStyle w:val="Footer"/>
@@ -2953,7 +2952,7 @@
 </file>
 
 <file path=word/footnotes.xml><?xml version="1.0" encoding="utf-8"?>
-<w:footnotes xmlns:wpc="http://schemas.microsoft.com/office/word/2010/wordprocessingCanvas" xmlns:cx="http://schemas.microsoft.com/office/drawing/2014/chartex" xmlns:cx1="http://schemas.microsoft.com/office/drawing/2015/9/8/chartex" xmlns:cx2="http://schemas.microsoft.com/office/drawing/2015/10/21/chartex" xmlns:cx3="http://schemas.microsoft.com/office/drawing/2016/5/9/chartex" xmlns:cx4="http://schemas.microsoft.com/office/drawing/2016/5/10/chartex" xmlns:cx5="http://schemas.microsoft.com/office/drawing/2016/5/11/chartex" xmlns:cx6="http://schemas.microsoft.com/office/drawing/2016/5/12/chartex" xmlns:cx7="http://schemas.microsoft.com/office/drawing/2016/5/13/chartex" xmlns:cx8="http://schemas.microsoft.com/office/drawing/2016/5/14/chartex" xmlns:mc="http://schemas.openxmlformats.org/markup-compatibility/2006" xmlns:aink="http://schemas.microsoft.com/office/drawing/2016/ink" xmlns:am3d="http://schemas.microsoft.com/office/drawing/2017/model3d" xmlns:o="urn:schemas-microsoft-com:office:office" xmlns:r="http://schemas.openxmlformats.org/officeDocument/2006/relationships" xmlns:m="http://schemas.openxmlformats.org/officeDocument/2006/math" xmlns:v="urn:schemas-microsoft-com:vml" xmlns:wp14="http://schemas.microsoft.com/office/word/2010/wordprocessingDrawing" xmlns:wp="http://schemas.openxmlformats.org/drawingml/2006/wordprocessingDrawing" xmlns:w10="urn:schemas-microsoft-com:office:word" xmlns:w="http://schemas.openxmlformats.org/wordprocessingml/2006/main" xmlns:w14="http://schemas.microsoft.com/office/word/2010/wordml" xmlns:w15="http://schemas.microsoft.com/office/word/2012/wordml" xmlns:w16cid="http://schemas.microsoft.com/office/word/2016/wordml/cid" xmlns:w16se="http://schemas.microsoft.com/office/word/2015/wordml/symex" xmlns:wpg="http://schemas.microsoft.com/office/word/2010/wordprocessingGroup" xmlns:wpi="http://schemas.microsoft.com/office/word/2010/wordprocessingInk" xmlns:wne="http://schemas.microsoft.com/office/word/2006/wordml" xmlns:wps="http://schemas.microsoft.com/office/word/2010/wordprocessingShape" mc:Ignorable="w14 w15 w16se w16cid wp14">
+<w:footnotes xmlns:wpc="http://schemas.microsoft.com/office/word/2010/wordprocessingCanvas" xmlns:mc="http://schemas.openxmlformats.org/markup-compatibility/2006" xmlns:o="urn:schemas-microsoft-com:office:office" xmlns:r="http://schemas.openxmlformats.org/officeDocument/2006/relationships" xmlns:m="http://schemas.openxmlformats.org/officeDocument/2006/math" xmlns:v="urn:schemas-microsoft-com:vml" xmlns:wp14="http://schemas.microsoft.com/office/word/2010/wordprocessingDrawing" xmlns:wp="http://schemas.openxmlformats.org/drawingml/2006/wordprocessingDrawing" xmlns:w10="urn:schemas-microsoft-com:office:word" xmlns:w="http://schemas.openxmlformats.org/wordprocessingml/2006/main" xmlns:w14="http://schemas.microsoft.com/office/word/2010/wordml" xmlns:w15="http://schemas.microsoft.com/office/word/2012/wordml" xmlns:wpg="http://schemas.microsoft.com/office/word/2010/wordprocessingGroup" xmlns:wpi="http://schemas.microsoft.com/office/word/2010/wordprocessingInk" xmlns:wne="http://schemas.microsoft.com/office/word/2006/wordml" xmlns:wps="http://schemas.microsoft.com/office/word/2010/wordprocessingShape" mc:Ignorable="w14 w15 wp14">
   <w:footnote w:type="separator" w:id="-1">
     <w:p>
       <w:pPr>
@@ -2978,7 +2977,7 @@
 </file>
 
 <file path=word/styles.xml><?xml version="1.0" encoding="utf-8"?>
-<w:styles xmlns:mc="http://schemas.openxmlformats.org/markup-compatibility/2006" xmlns:r="http://schemas.openxmlformats.org/officeDocument/2006/relationships" xmlns:w="http://schemas.openxmlformats.org/wordprocessingml/2006/main" xmlns:w14="http://schemas.microsoft.com/office/word/2010/wordml" xmlns:w15="http://schemas.microsoft.com/office/word/2012/wordml" xmlns:w16cid="http://schemas.microsoft.com/office/word/2016/wordml/cid" xmlns:w16se="http://schemas.microsoft.com/office/word/2015/wordml/symex" mc:Ignorable="w14 w15 w16se w16cid">
+<w:styles xmlns:mc="http://schemas.openxmlformats.org/markup-compatibility/2006" xmlns:r="http://schemas.openxmlformats.org/officeDocument/2006/relationships" xmlns:w="http://schemas.openxmlformats.org/wordprocessingml/2006/main" xmlns:w14="http://schemas.microsoft.com/office/word/2010/wordml" xmlns:w15="http://schemas.microsoft.com/office/word/2012/wordml" mc:Ignorable="w14 w15">
   <w:docDefaults>
     <w:rPrDefault>
       <w:rPr>
@@ -2994,7 +2993,7 @@
       </w:pPr>
     </w:pPrDefault>
   </w:docDefaults>
-  <w:latentStyles w:defLockedState="0" w:defUIPriority="99" w:defSemiHidden="0" w:defUnhideWhenUsed="0" w:defQFormat="0" w:count="376">
+  <w:latentStyles w:defLockedState="0" w:defUIPriority="99" w:defSemiHidden="0" w:defUnhideWhenUsed="0" w:defQFormat="0" w:count="371">
     <w:lsdException w:name="Normal" w:uiPriority="0" w:qFormat="1"/>
     <w:lsdException w:name="heading 1" w:uiPriority="9" w:qFormat="1"/>
     <w:lsdException w:name="heading 2" w:semiHidden="1" w:uiPriority="9" w:unhideWhenUsed="1" w:qFormat="1"/>
@@ -3366,11 +3365,6 @@
     <w:lsdException w:name="List Table 5 Dark Accent 6" w:uiPriority="50"/>
     <w:lsdException w:name="List Table 6 Colorful Accent 6" w:uiPriority="51"/>
     <w:lsdException w:name="List Table 7 Colorful Accent 6" w:uiPriority="52"/>
-    <w:lsdException w:name="Mention" w:semiHidden="1" w:unhideWhenUsed="1"/>
-    <w:lsdException w:name="Smart Hyperlink" w:semiHidden="1" w:unhideWhenUsed="1"/>
-    <w:lsdException w:name="Hashtag" w:semiHidden="1" w:unhideWhenUsed="1"/>
-    <w:lsdException w:name="Unresolved Mention" w:semiHidden="1" w:unhideWhenUsed="1"/>
-    <w:lsdException w:name="Smart Link" w:semiHidden="1" w:unhideWhenUsed="1"/>
   </w:latentStyles>
   <w:style w:type="paragraph" w:default="1" w:styleId="Normal">
     <w:name w:val="Normal"/>
@@ -3412,6 +3406,7 @@
       <w:spacing w:after="0" w:line="240" w:lineRule="auto"/>
     </w:pPr>
     <w:tblPr>
+      <w:tblInd w:w="0" w:type="dxa"/>
       <w:tblBorders>
         <w:top w:val="single" w:sz="4" w:space="0" w:color="auto"/>
         <w:left w:val="single" w:sz="4" w:space="0" w:color="auto"/>
@@ -3420,6 +3415,12 @@
         <w:insideH w:val="single" w:sz="4" w:space="0" w:color="auto"/>
         <w:insideV w:val="single" w:sz="4" w:space="0" w:color="auto"/>
       </w:tblBorders>
+      <w:tblCellMar>
+        <w:top w:w="0" w:type="dxa"/>
+        <w:left w:w="108" w:type="dxa"/>
+        <w:bottom w:w="0" w:type="dxa"/>
+        <w:right w:w="108" w:type="dxa"/>
+      </w:tblCellMar>
     </w:tblPr>
   </w:style>
   <w:style w:type="paragraph" w:styleId="ListParagraph">

</xml_diff>

<commit_message>
PPA Template Partially up. Fixed width formatting on Award Form Template
</commit_message>
<xml_diff>
--- a/SmartDocs/Award_Form_Template.docx
+++ b/SmartDocs/Award_Form_Template.docx
@@ -5,7 +5,8 @@
     <w:tbl>
       <w:tblPr>
         <w:tblStyle w:val="TableGrid"/>
-        <w:tblW w:w="0" w:type="auto"/>
+        <w:tblW w:w="11065" w:type="dxa"/>
+        <w:tblInd w:w="-25" w:type="dxa"/>
         <w:tblLook w:val="04A0" w:firstRow="1" w:lastRow="0" w:firstColumn="1" w:lastColumn="0" w:noHBand="0" w:noVBand="1"/>
       </w:tblPr>
       <w:tblGrid>
@@ -14,12 +15,15 @@
         <w:gridCol w:w="2358"/>
         <w:gridCol w:w="900"/>
         <w:gridCol w:w="2070"/>
-        <w:gridCol w:w="2760"/>
+        <w:gridCol w:w="3085"/>
       </w:tblGrid>
       <w:tr>
-        <w:tc>
-          <w:tcPr>
-            <w:tcW w:w="10740" w:type="dxa"/>
+        <w:trPr>
+          <w:trHeight w:val="840"/>
+        </w:trPr>
+        <w:tc>
+          <w:tcPr>
+            <w:tcW w:w="11065" w:type="dxa"/>
             <w:gridSpan w:val="6"/>
             <w:tcBorders>
               <w:top w:val="single" w:sz="24" w:space="0" w:color="auto"/>
@@ -37,6 +41,8 @@
                 <w:b/>
               </w:rPr>
             </w:pPr>
+            <w:bookmarkStart w:id="0" w:name="_GoBack"/>
+            <w:bookmarkEnd w:id="0"/>
             <w:r>
               <w:rPr>
                 <w:rFonts w:ascii="Arial" w:hAnsi="Arial" w:cs="Arial"/>
@@ -102,7 +108,7 @@
         </w:tc>
         <w:tc>
           <w:tcPr>
-            <w:tcW w:w="8700" w:type="dxa"/>
+            <w:tcW w:w="9025" w:type="dxa"/>
             <w:gridSpan w:val="5"/>
             <w:tcBorders>
               <w:top w:val="single" w:sz="24" w:space="0" w:color="auto"/>
@@ -141,7 +147,7 @@
         </w:tc>
         <w:tc>
           <w:tcPr>
-            <w:tcW w:w="5730" w:type="dxa"/>
+            <w:tcW w:w="6055" w:type="dxa"/>
             <w:gridSpan w:val="3"/>
             <w:tcBorders>
               <w:left w:val="nil"/>
@@ -211,7 +217,7 @@
         </w:tc>
         <w:tc>
           <w:tcPr>
-            <w:tcW w:w="2760" w:type="dxa"/>
+            <w:tcW w:w="3085" w:type="dxa"/>
             <w:tcBorders>
               <w:left w:val="nil"/>
             </w:tcBorders>
@@ -2630,7 +2636,7 @@
                     </wp:anchor>
                   </w:drawing>
                 </mc:Choice>
-                <mc:Fallback xmlns:w16se="http://schemas.microsoft.com/office/word/2015/wordml/symex" xmlns:w16cid="http://schemas.microsoft.com/office/word/2016/wordml/cid" xmlns:am3d="http://schemas.microsoft.com/office/drawing/2017/model3d" xmlns:aink="http://schemas.microsoft.com/office/drawing/2016/ink" xmlns:cx8="http://schemas.microsoft.com/office/drawing/2016/5/14/chartex" xmlns:cx7="http://schemas.microsoft.com/office/drawing/2016/5/13/chartex" xmlns:cx6="http://schemas.microsoft.com/office/drawing/2016/5/12/chartex" xmlns:cx5="http://schemas.microsoft.com/office/drawing/2016/5/11/chartex" xmlns:cx4="http://schemas.microsoft.com/office/drawing/2016/5/10/chartex" xmlns:cx3="http://schemas.microsoft.com/office/drawing/2016/5/9/chartex" xmlns:cx2="http://schemas.microsoft.com/office/drawing/2015/10/21/chartex" xmlns:cx1="http://schemas.microsoft.com/office/drawing/2015/9/8/chartex" xmlns:cx="http://schemas.microsoft.com/office/drawing/2014/chartex">
+                <mc:Fallback xmlns:cx="http://schemas.microsoft.com/office/drawing/2014/chartex" xmlns:cx1="http://schemas.microsoft.com/office/drawing/2015/9/8/chartex" xmlns:cx2="http://schemas.microsoft.com/office/drawing/2015/10/21/chartex" xmlns:cx3="http://schemas.microsoft.com/office/drawing/2016/5/9/chartex" xmlns:cx4="http://schemas.microsoft.com/office/drawing/2016/5/10/chartex" xmlns:cx5="http://schemas.microsoft.com/office/drawing/2016/5/11/chartex" xmlns:cx6="http://schemas.microsoft.com/office/drawing/2016/5/12/chartex" xmlns:cx7="http://schemas.microsoft.com/office/drawing/2016/5/13/chartex" xmlns:cx8="http://schemas.microsoft.com/office/drawing/2016/5/14/chartex" xmlns:aink="http://schemas.microsoft.com/office/drawing/2016/ink" xmlns:am3d="http://schemas.microsoft.com/office/drawing/2017/model3d" xmlns:w16cid="http://schemas.microsoft.com/office/word/2016/wordml/cid" xmlns:w16se="http://schemas.microsoft.com/office/word/2015/wordml/symex">
                   <w:pict>
                     <v:line w14:anchorId="22DB25F1" id="Straight Connector 1" o:spid="_x0000_s1026" style="position:absolute;z-index:251659264;visibility:visible;mso-wrap-style:square;mso-width-percent:0;mso-height-percent:0;mso-wrap-distance-left:9pt;mso-wrap-distance-top:0;mso-wrap-distance-right:9pt;mso-wrap-distance-bottom:0;mso-position-horizontal:absolute;mso-position-horizontal-relative:text;mso-position-vertical:absolute;mso-position-vertical-relative:text;mso-width-percent:0;mso-height-percent:0;mso-width-relative:margin;mso-height-relative:margin" from="5.95pt,-4.25pt" to="252.5pt,-4.25pt" o:gfxdata="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" strokecolor="black [3213]"/>
                   </w:pict>
@@ -2764,7 +2770,7 @@
                     </wp:anchor>
                   </w:drawing>
                 </mc:Choice>
-                <mc:Fallback xmlns:w16se="http://schemas.microsoft.com/office/word/2015/wordml/symex" xmlns:w16cid="http://schemas.microsoft.com/office/word/2016/wordml/cid" xmlns:am3d="http://schemas.microsoft.com/office/drawing/2017/model3d" xmlns:aink="http://schemas.microsoft.com/office/drawing/2016/ink" xmlns:cx8="http://schemas.microsoft.com/office/drawing/2016/5/14/chartex" xmlns:cx7="http://schemas.microsoft.com/office/drawing/2016/5/13/chartex" xmlns:cx6="http://schemas.microsoft.com/office/drawing/2016/5/12/chartex" xmlns:cx5="http://schemas.microsoft.com/office/drawing/2016/5/11/chartex" xmlns:cx4="http://schemas.microsoft.com/office/drawing/2016/5/10/chartex" xmlns:cx3="http://schemas.microsoft.com/office/drawing/2016/5/9/chartex" xmlns:cx2="http://schemas.microsoft.com/office/drawing/2015/10/21/chartex" xmlns:cx1="http://schemas.microsoft.com/office/drawing/2015/9/8/chartex" xmlns:cx="http://schemas.microsoft.com/office/drawing/2014/chartex">
+                <mc:Fallback xmlns:cx="http://schemas.microsoft.com/office/drawing/2014/chartex" xmlns:cx1="http://schemas.microsoft.com/office/drawing/2015/9/8/chartex" xmlns:cx2="http://schemas.microsoft.com/office/drawing/2015/10/21/chartex" xmlns:cx3="http://schemas.microsoft.com/office/drawing/2016/5/9/chartex" xmlns:cx4="http://schemas.microsoft.com/office/drawing/2016/5/10/chartex" xmlns:cx5="http://schemas.microsoft.com/office/drawing/2016/5/11/chartex" xmlns:cx6="http://schemas.microsoft.com/office/drawing/2016/5/12/chartex" xmlns:cx7="http://schemas.microsoft.com/office/drawing/2016/5/13/chartex" xmlns:cx8="http://schemas.microsoft.com/office/drawing/2016/5/14/chartex" xmlns:aink="http://schemas.microsoft.com/office/drawing/2016/ink" xmlns:am3d="http://schemas.microsoft.com/office/drawing/2017/model3d" xmlns:w16cid="http://schemas.microsoft.com/office/word/2016/wordml/cid" xmlns:w16se="http://schemas.microsoft.com/office/word/2015/wordml/symex">
                   <w:pict>
                     <v:line w14:anchorId="71B14A1A" id="Straight Connector 2" o:spid="_x0000_s1026" style="position:absolute;z-index:251661312;visibility:visible;mso-wrap-style:square;mso-width-percent:0;mso-height-percent:0;mso-wrap-distance-left:9pt;mso-wrap-distance-top:0;mso-wrap-distance-right:9pt;mso-wrap-distance-bottom:0;mso-position-horizontal:absolute;mso-position-horizontal-relative:text;mso-position-vertical:absolute;mso-position-vertical-relative:text;mso-width-percent:0;mso-height-percent:0;mso-width-relative:margin;mso-height-relative:margin" from="8.1pt,-4.55pt" to="254.65pt,-4.55pt" o:gfxdata="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" strokecolor="black [3213]"/>
                   </w:pict>
@@ -2811,8 +2817,6 @@
         </w:rPr>
         <w:t>*****Supervisor Certification:  By signing this award form I certify that have reviewed the employee’s performance appraisal for the previous performance review period and that the award recipient has met ALL criteria required in the justification above, to include confirmation email from Commander, IAD regarding the Good Conduct Eligibility.*****</w:t>
       </w:r>
-      <w:bookmarkStart w:id="0" w:name="_GoBack"/>
-      <w:bookmarkEnd w:id="0"/>
     </w:p>
     <w:sectPr>
       <w:footerReference w:type="default" r:id="rId6"/>

</xml_diff>